<commit_message>
Update Internal Documentation - document MVC_UnitTests project
</commit_message>
<xml_diff>
--- a/Docs/HighsoftInternalDocumentation.docx
+++ b/Docs/HighsoftInternalDocumentation.docx
@@ -742,12 +742,12 @@
           <wp:inline distB="114300" distT="114300" distL="114300" distR="114300">
             <wp:extent cx="5619750" cy="2038350"/>
             <wp:effectExtent b="0" l="0" r="0" t="0"/>
-            <wp:docPr id="3" name="image11.png"/>
+            <wp:docPr id="4" name="image17.png"/>
             <a:graphic>
               <a:graphicData uri="http://schemas.openxmlformats.org/drawingml/2006/picture">
                 <pic:pic>
                   <pic:nvPicPr>
-                    <pic:cNvPr id="0" name="image11.png"/>
+                    <pic:cNvPr id="0" name="image17.png"/>
                     <pic:cNvPicPr preferRelativeResize="0"/>
                   </pic:nvPicPr>
                   <pic:blipFill>
@@ -1055,12 +1055,12 @@
           <wp:inline distB="114300" distT="114300" distL="114300" distR="114300">
             <wp:extent cx="5467350" cy="2962275"/>
             <wp:effectExtent b="0" l="0" r="0" t="0"/>
-            <wp:docPr id="12" name="image25.png"/>
+            <wp:docPr id="13" name="image28.png"/>
             <a:graphic>
               <a:graphicData uri="http://schemas.openxmlformats.org/drawingml/2006/picture">
                 <pic:pic>
                   <pic:nvPicPr>
-                    <pic:cNvPr id="0" name="image25.png"/>
+                    <pic:cNvPr id="0" name="image28.png"/>
                     <pic:cNvPicPr preferRelativeResize="0"/>
                   </pic:nvPicPr>
                   <pic:blipFill>
@@ -1186,12 +1186,12 @@
           <wp:inline distB="114300" distT="114300" distL="114300" distR="114300">
             <wp:extent cx="5467350" cy="2238375"/>
             <wp:effectExtent b="0" l="0" r="0" t="0"/>
-            <wp:docPr id="11" name="image24.png"/>
+            <wp:docPr id="12" name="image27.png"/>
             <a:graphic>
               <a:graphicData uri="http://schemas.openxmlformats.org/drawingml/2006/picture">
                 <pic:pic>
                   <pic:nvPicPr>
-                    <pic:cNvPr id="0" name="image24.png"/>
+                    <pic:cNvPr id="0" name="image27.png"/>
                     <pic:cNvPicPr preferRelativeResize="0"/>
                   </pic:nvPicPr>
                   <pic:blipFill>
@@ -1311,12 +1311,12 @@
           <wp:inline distB="114300" distT="114300" distL="114300" distR="114300">
             <wp:extent cx="5619750" cy="2524125"/>
             <wp:effectExtent b="0" l="0" r="0" t="0"/>
-            <wp:docPr id="8" name="image21.png"/>
+            <wp:docPr id="9" name="image24.png"/>
             <a:graphic>
               <a:graphicData uri="http://schemas.openxmlformats.org/drawingml/2006/picture">
                 <pic:pic>
                   <pic:nvPicPr>
-                    <pic:cNvPr id="0" name="image21.png"/>
+                    <pic:cNvPr id="0" name="image24.png"/>
                     <pic:cNvPicPr preferRelativeResize="0"/>
                   </pic:nvPicPr>
                   <pic:blipFill>
@@ -1395,12 +1395,12 @@
           <wp:inline distB="114300" distT="114300" distL="114300" distR="114300">
             <wp:extent cx="5410200" cy="1724025"/>
             <wp:effectExtent b="0" l="0" r="0" t="0"/>
-            <wp:docPr id="15" name="image29.png"/>
+            <wp:docPr id="16" name="image31.png"/>
             <a:graphic>
               <a:graphicData uri="http://schemas.openxmlformats.org/drawingml/2006/picture">
                 <pic:pic>
                   <pic:nvPicPr>
-                    <pic:cNvPr id="0" name="image29.png"/>
+                    <pic:cNvPr id="0" name="image31.png"/>
                     <pic:cNvPicPr preferRelativeResize="0"/>
                   </pic:nvPicPr>
                   <pic:blipFill>
@@ -1653,12 +1653,12 @@
           <wp:inline distB="114300" distT="114300" distL="114300" distR="114300">
             <wp:extent cx="5505450" cy="323850"/>
             <wp:effectExtent b="0" l="0" r="0" t="0"/>
-            <wp:docPr id="2" name="image10.png"/>
+            <wp:docPr id="2" name="image15.png"/>
             <a:graphic>
               <a:graphicData uri="http://schemas.openxmlformats.org/drawingml/2006/picture">
                 <pic:pic>
                   <pic:nvPicPr>
-                    <pic:cNvPr id="0" name="image10.png"/>
+                    <pic:cNvPr id="0" name="image15.png"/>
                     <pic:cNvPicPr preferRelativeResize="0"/>
                   </pic:nvPicPr>
                   <pic:blipFill>
@@ -2505,12 +2505,12 @@
           <wp:inline distB="114300" distT="114300" distL="114300" distR="114300">
             <wp:extent cx="5448300" cy="2200275"/>
             <wp:effectExtent b="0" l="0" r="0" t="0"/>
-            <wp:docPr id="13" name="image26.png"/>
+            <wp:docPr id="14" name="image29.png"/>
             <a:graphic>
               <a:graphicData uri="http://schemas.openxmlformats.org/drawingml/2006/picture">
                 <pic:pic>
                   <pic:nvPicPr>
-                    <pic:cNvPr id="0" name="image26.png"/>
+                    <pic:cNvPr id="0" name="image29.png"/>
                     <pic:cNvPicPr preferRelativeResize="0"/>
                   </pic:nvPicPr>
                   <pic:blipFill>
@@ -3286,12 +3286,12 @@
           <wp:inline distB="114300" distT="114300" distL="114300" distR="114300">
             <wp:extent cx="5419725" cy="2228850"/>
             <wp:effectExtent b="0" l="0" r="0" t="0"/>
-            <wp:docPr id="6" name="image15.png"/>
+            <wp:docPr id="7" name="image20.png"/>
             <a:graphic>
               <a:graphicData uri="http://schemas.openxmlformats.org/drawingml/2006/picture">
                 <pic:pic>
                   <pic:nvPicPr>
-                    <pic:cNvPr id="0" name="image15.png"/>
+                    <pic:cNvPr id="0" name="image20.png"/>
                     <pic:cNvPicPr preferRelativeResize="0"/>
                   </pic:nvPicPr>
                   <pic:blipFill>
@@ -3989,12 +3989,12 @@
           <wp:inline distB="114300" distT="114300" distL="114300" distR="114300">
             <wp:extent cx="5410200" cy="3581400"/>
             <wp:effectExtent b="0" l="0" r="0" t="0"/>
-            <wp:docPr id="9" name="image22.png"/>
+            <wp:docPr id="10" name="image25.png"/>
             <a:graphic>
               <a:graphicData uri="http://schemas.openxmlformats.org/drawingml/2006/picture">
                 <pic:pic>
                   <pic:nvPicPr>
-                    <pic:cNvPr id="0" name="image22.png"/>
+                    <pic:cNvPr id="0" name="image25.png"/>
                     <pic:cNvPicPr preferRelativeResize="0"/>
                   </pic:nvPicPr>
                   <pic:blipFill>
@@ -4099,12 +4099,12 @@
           <wp:inline distB="114300" distT="114300" distL="114300" distR="114300">
             <wp:extent cx="5314950" cy="1447800"/>
             <wp:effectExtent b="0" l="0" r="0" t="0"/>
-            <wp:docPr id="5" name="image14.png"/>
+            <wp:docPr id="6" name="image19.png"/>
             <a:graphic>
               <a:graphicData uri="http://schemas.openxmlformats.org/drawingml/2006/picture">
                 <pic:pic>
                   <pic:nvPicPr>
-                    <pic:cNvPr id="0" name="image14.png"/>
+                    <pic:cNvPr id="0" name="image19.png"/>
                     <pic:cNvPicPr preferRelativeResize="0"/>
                   </pic:nvPicPr>
                   <pic:blipFill>
@@ -4198,12 +4198,12 @@
           <wp:inline distB="114300" distT="114300" distL="114300" distR="114300">
             <wp:extent cx="5381625" cy="1885950"/>
             <wp:effectExtent b="0" l="0" r="0" t="0"/>
-            <wp:docPr id="10" name="image23.png"/>
+            <wp:docPr id="11" name="image26.png"/>
             <a:graphic>
               <a:graphicData uri="http://schemas.openxmlformats.org/drawingml/2006/picture">
                 <pic:pic>
                   <pic:nvPicPr>
-                    <pic:cNvPr id="0" name="image23.png"/>
+                    <pic:cNvPr id="0" name="image26.png"/>
                     <pic:cNvPicPr preferRelativeResize="0"/>
                   </pic:nvPicPr>
                   <pic:blipFill>
@@ -4307,12 +4307,12 @@
           <wp:inline distB="114300" distT="114300" distL="114300" distR="114300">
             <wp:extent cx="5238750" cy="2266950"/>
             <wp:effectExtent b="0" l="0" r="0" t="0"/>
-            <wp:docPr id="1" name="image09.png"/>
+            <wp:docPr id="1" name="image13.png"/>
             <a:graphic>
               <a:graphicData uri="http://schemas.openxmlformats.org/drawingml/2006/picture">
                 <pic:pic>
                   <pic:nvPicPr>
-                    <pic:cNvPr id="0" name="image09.png"/>
+                    <pic:cNvPr id="0" name="image13.png"/>
                     <pic:cNvPicPr preferRelativeResize="0"/>
                   </pic:nvPicPr>
                   <pic:blipFill>
@@ -4875,12 +4875,12 @@
           <wp:inline distB="114300" distT="114300" distL="114300" distR="114300">
             <wp:extent cx="5619750" cy="3095625"/>
             <wp:effectExtent b="0" l="0" r="0" t="0"/>
-            <wp:docPr id="4" name="image13.png"/>
+            <wp:docPr id="5" name="image18.png"/>
             <a:graphic>
               <a:graphicData uri="http://schemas.openxmlformats.org/drawingml/2006/picture">
                 <pic:pic>
                   <pic:nvPicPr>
-                    <pic:cNvPr id="0" name="image13.png"/>
+                    <pic:cNvPr id="0" name="image18.png"/>
                     <pic:cNvPicPr preferRelativeResize="0"/>
                   </pic:nvPicPr>
                   <pic:blipFill>
@@ -6360,12 +6360,12 @@
           <wp:inline distB="114300" distT="114300" distL="114300" distR="114300">
             <wp:extent cx="5619750" cy="3638550"/>
             <wp:effectExtent b="0" l="0" r="0" t="0"/>
-            <wp:docPr id="7" name="image20.png"/>
+            <wp:docPr id="8" name="image21.png"/>
             <a:graphic>
               <a:graphicData uri="http://schemas.openxmlformats.org/drawingml/2006/picture">
                 <pic:pic>
                   <pic:nvPicPr>
-                    <pic:cNvPr id="0" name="image20.png"/>
+                    <pic:cNvPr id="0" name="image21.png"/>
                     <pic:cNvPicPr preferRelativeResize="0"/>
                   </pic:nvPicPr>
                   <pic:blipFill>
@@ -6547,12 +6547,12 @@
           <wp:inline distB="114300" distT="114300" distL="114300" distR="114300">
             <wp:extent cx="5419725" cy="2105025"/>
             <wp:effectExtent b="0" l="0" r="0" t="0"/>
-            <wp:docPr id="14" name="image28.png"/>
+            <wp:docPr id="15" name="image30.png"/>
             <a:graphic>
               <a:graphicData uri="http://schemas.openxmlformats.org/drawingml/2006/picture">
                 <pic:pic>
                   <pic:nvPicPr>
-                    <pic:cNvPr id="0" name="image28.png"/>
+                    <pic:cNvPr id="0" name="image30.png"/>
                     <pic:cNvPicPr preferRelativeResize="0"/>
                   </pic:nvPicPr>
                   <pic:blipFill>
@@ -6607,13 +6607,261 @@
         <w:pStyle w:val="Heading1"/>
         <w:contextualSpacing w:val="0"/>
       </w:pPr>
-      <w:bookmarkStart w:colFirst="0" w:colLast="0" w:name="h.6d746l1z2ou7" w:id="30"/>
+      <w:bookmarkStart w:colFirst="0" w:colLast="0" w:name="h.l2xs2bnir2os" w:id="30"/>
       <w:bookmarkEnd w:id="30"/>
       <w:r>
         <w:rPr>
           <w:rtl w:val="0"/>
         </w:rPr>
         <w:t xml:space="preserve">MVC_UnitTests</w:t>
+      </w:r>
+    </w:p>
+    <w:p>
+      <w:pPr>
+        <w:contextualSpacing w:val="0"/>
+      </w:pPr>
+      <w:r>
+        <w:rPr>
+          <w:rtl w:val="0"/>
+        </w:rPr>
+      </w:r>
+    </w:p>
+    <w:p>
+      <w:pPr>
+        <w:contextualSpacing w:val="0"/>
+      </w:pPr>
+      <w:r>
+        <w:rPr>
+          <w:rtl w:val="0"/>
+        </w:rPr>
+        <w:t xml:space="preserve">Contains the unit tests for the Highcharts and Highstock libraries (MVC_Highcharts and MVC_Highcharts). These are unit tests written directly against the code generated to verify that the code generated and the HTML / Javascript produced comply to what is expected by the product. The current project structure is:</w:t>
+      </w:r>
+    </w:p>
+    <w:p>
+      <w:pPr>
+        <w:contextualSpacing w:val="0"/>
+      </w:pPr>
+      <w:r>
+        <w:rPr>
+          <w:rtl w:val="0"/>
+        </w:rPr>
+      </w:r>
+    </w:p>
+    <w:p>
+      <w:pPr>
+        <w:contextualSpacing w:val="0"/>
+      </w:pPr>
+      <w:r>
+        <w:drawing>
+          <wp:inline distB="114300" distT="114300" distL="114300" distR="114300">
+            <wp:extent cx="5410200" cy="1333500"/>
+            <wp:effectExtent b="0" l="0" r="0" t="0"/>
+            <wp:docPr id="3" name="image16.png"/>
+            <a:graphic>
+              <a:graphicData uri="http://schemas.openxmlformats.org/drawingml/2006/picture">
+                <pic:pic>
+                  <pic:nvPicPr>
+                    <pic:cNvPr id="0" name="image16.png"/>
+                    <pic:cNvPicPr preferRelativeResize="0"/>
+                  </pic:nvPicPr>
+                  <pic:blipFill>
+                    <a:blip r:embed="rId21"/>
+                    <a:srcRect b="0" l="0" r="0" t="0"/>
+                    <a:stretch>
+                      <a:fillRect/>
+                    </a:stretch>
+                  </pic:blipFill>
+                  <pic:spPr>
+                    <a:xfrm>
+                      <a:off x="0" y="0"/>
+                      <a:ext cx="5410200" cy="1333500"/>
+                    </a:xfrm>
+                    <a:prstGeom prst="rect"/>
+                    <a:ln/>
+                  </pic:spPr>
+                </pic:pic>
+              </a:graphicData>
+            </a:graphic>
+          </wp:inline>
+        </w:drawing>
+      </w:r>
+      <w:r>
+        <w:rPr>
+          <w:rtl w:val="0"/>
+        </w:rPr>
+      </w:r>
+    </w:p>
+    <w:p>
+      <w:pPr>
+        <w:contextualSpacing w:val="0"/>
+      </w:pPr>
+      <w:r>
+        <w:rPr>
+          <w:rtl w:val="0"/>
+        </w:rPr>
+      </w:r>
+    </w:p>
+    <w:p>
+      <w:pPr>
+        <w:contextualSpacing w:val="0"/>
+      </w:pPr>
+      <w:r>
+        <w:rPr>
+          <w:rtl w:val="0"/>
+        </w:rPr>
+        <w:t xml:space="preserve">A typical unit tests that tests the JSON output of the MVC_Highcharts library is:</w:t>
+      </w:r>
+    </w:p>
+    <w:p>
+      <w:pPr>
+        <w:contextualSpacing w:val="0"/>
+      </w:pPr>
+      <w:r>
+        <w:rPr>
+          <w:rtl w:val="0"/>
+        </w:rPr>
+      </w:r>
+    </w:p>
+    <w:p>
+      <w:pPr>
+        <w:contextualSpacing w:val="0"/>
+      </w:pPr>
+      <w:r>
+        <w:rPr>
+          <w:i w:val="1"/>
+          <w:sz w:val="18"/>
+          <w:szCs w:val="18"/>
+          <w:rtl w:val="0"/>
+        </w:rPr>
+        <w:t xml:space="preserve">[TestMethod]</w:t>
+      </w:r>
+    </w:p>
+    <w:p>
+      <w:pPr>
+        <w:contextualSpacing w:val="0"/>
+      </w:pPr>
+      <w:r>
+        <w:rPr>
+          <w:i w:val="1"/>
+          <w:sz w:val="18"/>
+          <w:szCs w:val="18"/>
+          <w:rtl w:val="0"/>
+        </w:rPr>
+        <w:t xml:space="preserve">        public void FormatterShouldRenderWithoutQuotes()</w:t>
+      </w:r>
+    </w:p>
+    <w:p>
+      <w:pPr>
+        <w:contextualSpacing w:val="0"/>
+      </w:pPr>
+      <w:r>
+        <w:rPr>
+          <w:i w:val="1"/>
+          <w:sz w:val="18"/>
+          <w:szCs w:val="18"/>
+          <w:rtl w:val="0"/>
+        </w:rPr>
+        <w:t xml:space="preserve">        {            </w:t>
+      </w:r>
+    </w:p>
+    <w:p>
+      <w:pPr>
+        <w:contextualSpacing w:val="0"/>
+      </w:pPr>
+      <w:r>
+        <w:rPr>
+          <w:i w:val="1"/>
+          <w:sz w:val="18"/>
+          <w:szCs w:val="18"/>
+          <w:rtl w:val="0"/>
+        </w:rPr>
+        <w:t xml:space="preserve">            _chart.Chart.Type = ChartType.Area;</w:t>
+      </w:r>
+    </w:p>
+    <w:p>
+      <w:pPr>
+        <w:contextualSpacing w:val="0"/>
+      </w:pPr>
+      <w:r>
+        <w:rPr>
+          <w:i w:val="1"/>
+          <w:sz w:val="18"/>
+          <w:szCs w:val="18"/>
+          <w:rtl w:val="0"/>
+        </w:rPr>
+        <w:t xml:space="preserve">            _chart.XAxis.Labels.Formatter = "formatXLabels";</w:t>
+      </w:r>
+    </w:p>
+    <w:p>
+      <w:pPr>
+        <w:contextualSpacing w:val="0"/>
+      </w:pPr>
+      <w:r>
+        <w:rPr>
+          <w:rtl w:val="0"/>
+        </w:rPr>
+      </w:r>
+    </w:p>
+    <w:p>
+      <w:pPr>
+        <w:contextualSpacing w:val="0"/>
+      </w:pPr>
+      <w:r>
+        <w:rPr>
+          <w:i w:val="1"/>
+          <w:sz w:val="18"/>
+          <w:szCs w:val="18"/>
+          <w:rtl w:val="0"/>
+        </w:rPr>
+        <w:t xml:space="preserve">            string json = _renderer.RenderHtml();</w:t>
+      </w:r>
+    </w:p>
+    <w:p>
+      <w:pPr>
+        <w:contextualSpacing w:val="0"/>
+      </w:pPr>
+      <w:r>
+        <w:rPr>
+          <w:rtl w:val="0"/>
+        </w:rPr>
+      </w:r>
+    </w:p>
+    <w:p>
+      <w:pPr>
+        <w:contextualSpacing w:val="0"/>
+      </w:pPr>
+      <w:r>
+        <w:rPr>
+          <w:i w:val="1"/>
+          <w:sz w:val="18"/>
+          <w:szCs w:val="18"/>
+          <w:rtl w:val="0"/>
+        </w:rPr>
+        <w:t xml:space="preserve">            Assert.IsTrue(json.Contains("\"formatter\":formatXLabels"));            </w:t>
+      </w:r>
+    </w:p>
+    <w:p>
+      <w:pPr>
+        <w:contextualSpacing w:val="0"/>
+      </w:pPr>
+      <w:r>
+        <w:rPr>
+          <w:i w:val="1"/>
+          <w:sz w:val="18"/>
+          <w:szCs w:val="18"/>
+          <w:rtl w:val="0"/>
+        </w:rPr>
+        <w:t xml:space="preserve">        }</w:t>
+      </w:r>
+    </w:p>
+    <w:p>
+      <w:pPr>
+        <w:contextualSpacing w:val="0"/>
+      </w:pPr>
+      <w:r>
+        <w:rPr>
+          <w:rtl w:val="0"/>
+        </w:rPr>
       </w:r>
     </w:p>
     <w:sectPr>

</xml_diff>

<commit_message>
Update internal documentation - UtilDateReplacer project
</commit_message>
<xml_diff>
--- a/Docs/HighsoftInternalDocumentation.docx
+++ b/Docs/HighsoftInternalDocumentation.docx
@@ -742,12 +742,12 @@
           <wp:inline distB="114300" distT="114300" distL="114300" distR="114300">
             <wp:extent cx="5619750" cy="2038350"/>
             <wp:effectExtent b="0" l="0" r="0" t="0"/>
-            <wp:docPr id="4" name="image17.png"/>
+            <wp:docPr id="4" name="image13.png"/>
             <a:graphic>
               <a:graphicData uri="http://schemas.openxmlformats.org/drawingml/2006/picture">
                 <pic:pic>
                   <pic:nvPicPr>
-                    <pic:cNvPr id="0" name="image17.png"/>
+                    <pic:cNvPr id="0" name="image13.png"/>
                     <pic:cNvPicPr preferRelativeResize="0"/>
                   </pic:nvPicPr>
                   <pic:blipFill>
@@ -1311,12 +1311,12 @@
           <wp:inline distB="114300" distT="114300" distL="114300" distR="114300">
             <wp:extent cx="5619750" cy="2524125"/>
             <wp:effectExtent b="0" l="0" r="0" t="0"/>
-            <wp:docPr id="9" name="image24.png"/>
+            <wp:docPr id="9" name="image23.png"/>
             <a:graphic>
               <a:graphicData uri="http://schemas.openxmlformats.org/drawingml/2006/picture">
                 <pic:pic>
                   <pic:nvPicPr>
-                    <pic:cNvPr id="0" name="image24.png"/>
+                    <pic:cNvPr id="0" name="image23.png"/>
                     <pic:cNvPicPr preferRelativeResize="0"/>
                   </pic:nvPicPr>
                   <pic:blipFill>
@@ -1653,12 +1653,12 @@
           <wp:inline distB="114300" distT="114300" distL="114300" distR="114300">
             <wp:extent cx="5505450" cy="323850"/>
             <wp:effectExtent b="0" l="0" r="0" t="0"/>
-            <wp:docPr id="2" name="image15.png"/>
+            <wp:docPr id="2" name="image10.png"/>
             <a:graphic>
               <a:graphicData uri="http://schemas.openxmlformats.org/drawingml/2006/picture">
                 <pic:pic>
                   <pic:nvPicPr>
-                    <pic:cNvPr id="0" name="image15.png"/>
+                    <pic:cNvPr id="0" name="image10.png"/>
                     <pic:cNvPicPr preferRelativeResize="0"/>
                   </pic:nvPicPr>
                   <pic:blipFill>
@@ -3286,12 +3286,12 @@
           <wp:inline distB="114300" distT="114300" distL="114300" distR="114300">
             <wp:extent cx="5419725" cy="2228850"/>
             <wp:effectExtent b="0" l="0" r="0" t="0"/>
-            <wp:docPr id="7" name="image20.png"/>
+            <wp:docPr id="7" name="image19.png"/>
             <a:graphic>
               <a:graphicData uri="http://schemas.openxmlformats.org/drawingml/2006/picture">
                 <pic:pic>
                   <pic:nvPicPr>
-                    <pic:cNvPr id="0" name="image20.png"/>
+                    <pic:cNvPr id="0" name="image19.png"/>
                     <pic:cNvPicPr preferRelativeResize="0"/>
                   </pic:nvPicPr>
                   <pic:blipFill>
@@ -3989,12 +3989,12 @@
           <wp:inline distB="114300" distT="114300" distL="114300" distR="114300">
             <wp:extent cx="5410200" cy="3581400"/>
             <wp:effectExtent b="0" l="0" r="0" t="0"/>
-            <wp:docPr id="10" name="image25.png"/>
+            <wp:docPr id="10" name="image24.png"/>
             <a:graphic>
               <a:graphicData uri="http://schemas.openxmlformats.org/drawingml/2006/picture">
                 <pic:pic>
                   <pic:nvPicPr>
-                    <pic:cNvPr id="0" name="image25.png"/>
+                    <pic:cNvPr id="0" name="image24.png"/>
                     <pic:cNvPicPr preferRelativeResize="0"/>
                   </pic:nvPicPr>
                   <pic:blipFill>
@@ -4099,12 +4099,12 @@
           <wp:inline distB="114300" distT="114300" distL="114300" distR="114300">
             <wp:extent cx="5314950" cy="1447800"/>
             <wp:effectExtent b="0" l="0" r="0" t="0"/>
-            <wp:docPr id="6" name="image19.png"/>
+            <wp:docPr id="6" name="image18.png"/>
             <a:graphic>
               <a:graphicData uri="http://schemas.openxmlformats.org/drawingml/2006/picture">
                 <pic:pic>
                   <pic:nvPicPr>
-                    <pic:cNvPr id="0" name="image19.png"/>
+                    <pic:cNvPr id="0" name="image18.png"/>
                     <pic:cNvPicPr preferRelativeResize="0"/>
                   </pic:nvPicPr>
                   <pic:blipFill>
@@ -4307,12 +4307,12 @@
           <wp:inline distB="114300" distT="114300" distL="114300" distR="114300">
             <wp:extent cx="5238750" cy="2266950"/>
             <wp:effectExtent b="0" l="0" r="0" t="0"/>
-            <wp:docPr id="1" name="image13.png"/>
+            <wp:docPr id="1" name="image08.png"/>
             <a:graphic>
               <a:graphicData uri="http://schemas.openxmlformats.org/drawingml/2006/picture">
                 <pic:pic>
                   <pic:nvPicPr>
-                    <pic:cNvPr id="0" name="image13.png"/>
+                    <pic:cNvPr id="0" name="image08.png"/>
                     <pic:cNvPicPr preferRelativeResize="0"/>
                   </pic:nvPicPr>
                   <pic:blipFill>
@@ -4875,12 +4875,12 @@
           <wp:inline distB="114300" distT="114300" distL="114300" distR="114300">
             <wp:extent cx="5619750" cy="3095625"/>
             <wp:effectExtent b="0" l="0" r="0" t="0"/>
-            <wp:docPr id="5" name="image18.png"/>
+            <wp:docPr id="5" name="image16.png"/>
             <a:graphic>
               <a:graphicData uri="http://schemas.openxmlformats.org/drawingml/2006/picture">
                 <pic:pic>
                   <pic:nvPicPr>
-                    <pic:cNvPr id="0" name="image18.png"/>
+                    <pic:cNvPr id="0" name="image16.png"/>
                     <pic:cNvPicPr preferRelativeResize="0"/>
                   </pic:nvPicPr>
                   <pic:blipFill>
@@ -6656,12 +6656,12 @@
           <wp:inline distB="114300" distT="114300" distL="114300" distR="114300">
             <wp:extent cx="5410200" cy="1333500"/>
             <wp:effectExtent b="0" l="0" r="0" t="0"/>
-            <wp:docPr id="3" name="image16.png"/>
+            <wp:docPr id="3" name="image11.png"/>
             <a:graphic>
               <a:graphicData uri="http://schemas.openxmlformats.org/drawingml/2006/picture">
                 <pic:pic>
                   <pic:nvPicPr>
-                    <pic:cNvPr id="0" name="image16.png"/>
+                    <pic:cNvPr id="0" name="image11.png"/>
                     <pic:cNvPicPr preferRelativeResize="0"/>
                   </pic:nvPicPr>
                   <pic:blipFill>
@@ -6862,6 +6862,68 @@
         <w:rPr>
           <w:rtl w:val="0"/>
         </w:rPr>
+      </w:r>
+    </w:p>
+    <w:p>
+      <w:pPr>
+        <w:pStyle w:val="Heading1"/>
+        <w:contextualSpacing w:val="0"/>
+      </w:pPr>
+      <w:bookmarkStart w:colFirst="0" w:colLast="0" w:name="h.rjiq0xabf9vm" w:id="31"/>
+      <w:bookmarkEnd w:id="31"/>
+      <w:r>
+        <w:rPr>
+          <w:rtl w:val="0"/>
+        </w:rPr>
+        <w:t xml:space="preserve">UtilDateReplac</w:t>
+      </w:r>
+      <w:r>
+        <w:rPr>
+          <w:rtl w:val="0"/>
+        </w:rPr>
+        <w:t xml:space="preserve">er</w:t>
+      </w:r>
+    </w:p>
+    <w:p>
+      <w:pPr>
+        <w:contextualSpacing w:val="0"/>
+      </w:pPr>
+      <w:r>
+        <w:rPr>
+          <w:rtl w:val="0"/>
+        </w:rPr>
+      </w:r>
+    </w:p>
+    <w:p>
+      <w:pPr>
+        <w:contextualSpacing w:val="0"/>
+      </w:pPr>
+      <w:r>
+        <w:rPr>
+          <w:rtl w:val="0"/>
+        </w:rPr>
+        <w:t xml:space="preserve">The UtilDateReplacer project is a utility project that takes part in the build process. Its purpose is to replace the CompiledOn.cs file in the MVC_Highcharts and MVC_Highstock projects  with a new CompileOn.cs file with the current date (so tha tthe 30-day trial logic kicks in).</w:t>
+      </w:r>
+    </w:p>
+    <w:p>
+      <w:pPr>
+        <w:contextualSpacing w:val="0"/>
+      </w:pPr>
+      <w:r>
+        <w:rPr>
+          <w:rtl w:val="0"/>
+        </w:rPr>
+      </w:r>
+    </w:p>
+    <w:p>
+      <w:pPr>
+        <w:contextualSpacing w:val="0"/>
+      </w:pPr>
+      <w:r>
+        <w:rPr>
+          <w:rtl w:val="0"/>
+        </w:rPr>
+        <w:t xml:space="preserve">The resulting executable is used by the build process Nant file when producing the deliverables to the customers (.zip files)</w:t>
       </w:r>
     </w:p>
     <w:sectPr>

</xml_diff>

<commit_message>
Update internal docs - build process
</commit_message>
<xml_diff>
--- a/Docs/HighsoftInternalDocumentation.docx
+++ b/Docs/HighsoftInternalDocumentation.docx
@@ -812,7 +812,7 @@
       <w:pPr>
         <w:numPr>
           <w:ilvl w:val="0"/>
-          <w:numId w:val="1"/>
+          <w:numId w:val="2"/>
         </w:numPr>
         <w:ind w:left="720" w:hanging="360"/>
         <w:contextualSpacing w:val="1"/>
@@ -838,7 +838,7 @@
       <w:pPr>
         <w:numPr>
           <w:ilvl w:val="0"/>
-          <w:numId w:val="1"/>
+          <w:numId w:val="2"/>
         </w:numPr>
         <w:ind w:left="720" w:hanging="360"/>
         <w:contextualSpacing w:val="1"/>
@@ -880,7 +880,7 @@
       <w:pPr>
         <w:numPr>
           <w:ilvl w:val="0"/>
-          <w:numId w:val="1"/>
+          <w:numId w:val="2"/>
         </w:numPr>
         <w:ind w:left="720" w:hanging="360"/>
         <w:contextualSpacing w:val="1"/>
@@ -906,7 +906,7 @@
       <w:pPr>
         <w:numPr>
           <w:ilvl w:val="0"/>
-          <w:numId w:val="1"/>
+          <w:numId w:val="2"/>
         </w:numPr>
         <w:ind w:left="720" w:hanging="360"/>
         <w:contextualSpacing w:val="1"/>
@@ -932,7 +932,7 @@
       <w:pPr>
         <w:numPr>
           <w:ilvl w:val="0"/>
-          <w:numId w:val="1"/>
+          <w:numId w:val="2"/>
         </w:numPr>
         <w:ind w:left="720" w:hanging="360"/>
         <w:contextualSpacing w:val="1"/>
@@ -958,7 +958,7 @@
       <w:pPr>
         <w:numPr>
           <w:ilvl w:val="0"/>
-          <w:numId w:val="1"/>
+          <w:numId w:val="2"/>
         </w:numPr>
         <w:ind w:left="720" w:hanging="360"/>
         <w:contextualSpacing w:val="1"/>
@@ -1055,12 +1055,12 @@
           <wp:inline distB="114300" distT="114300" distL="114300" distR="114300">
             <wp:extent cx="5467350" cy="2962275"/>
             <wp:effectExtent b="0" l="0" r="0" t="0"/>
-            <wp:docPr id="13" name="image28.png"/>
+            <wp:docPr id="14" name="image30.png"/>
             <a:graphic>
               <a:graphicData uri="http://schemas.openxmlformats.org/drawingml/2006/picture">
                 <pic:pic>
                   <pic:nvPicPr>
-                    <pic:cNvPr id="0" name="image28.png"/>
+                    <pic:cNvPr id="0" name="image30.png"/>
                     <pic:cNvPicPr preferRelativeResize="0"/>
                   </pic:nvPicPr>
                   <pic:blipFill>
@@ -1186,12 +1186,12 @@
           <wp:inline distB="114300" distT="114300" distL="114300" distR="114300">
             <wp:extent cx="5467350" cy="2238375"/>
             <wp:effectExtent b="0" l="0" r="0" t="0"/>
-            <wp:docPr id="12" name="image27.png"/>
+            <wp:docPr id="13" name="image28.png"/>
             <a:graphic>
               <a:graphicData uri="http://schemas.openxmlformats.org/drawingml/2006/picture">
                 <pic:pic>
                   <pic:nvPicPr>
-                    <pic:cNvPr id="0" name="image27.png"/>
+                    <pic:cNvPr id="0" name="image28.png"/>
                     <pic:cNvPicPr preferRelativeResize="0"/>
                   </pic:nvPicPr>
                   <pic:blipFill>
@@ -1311,7 +1311,7 @@
           <wp:inline distB="114300" distT="114300" distL="114300" distR="114300">
             <wp:extent cx="5619750" cy="2524125"/>
             <wp:effectExtent b="0" l="0" r="0" t="0"/>
-            <wp:docPr id="9" name="image23.png"/>
+            <wp:docPr id="10" name="image23.png"/>
             <a:graphic>
               <a:graphicData uri="http://schemas.openxmlformats.org/drawingml/2006/picture">
                 <pic:pic>
@@ -1395,12 +1395,12 @@
           <wp:inline distB="114300" distT="114300" distL="114300" distR="114300">
             <wp:extent cx="5410200" cy="1724025"/>
             <wp:effectExtent b="0" l="0" r="0" t="0"/>
-            <wp:docPr id="16" name="image31.png"/>
+            <wp:docPr id="17" name="image33.png"/>
             <a:graphic>
               <a:graphicData uri="http://schemas.openxmlformats.org/drawingml/2006/picture">
                 <pic:pic>
                   <pic:nvPicPr>
-                    <pic:cNvPr id="0" name="image31.png"/>
+                    <pic:cNvPr id="0" name="image33.png"/>
                     <pic:cNvPicPr preferRelativeResize="0"/>
                   </pic:nvPicPr>
                   <pic:blipFill>
@@ -1653,12 +1653,12 @@
           <wp:inline distB="114300" distT="114300" distL="114300" distR="114300">
             <wp:extent cx="5505450" cy="323850"/>
             <wp:effectExtent b="0" l="0" r="0" t="0"/>
-            <wp:docPr id="2" name="image10.png"/>
+            <wp:docPr id="2" name="image06.png"/>
             <a:graphic>
               <a:graphicData uri="http://schemas.openxmlformats.org/drawingml/2006/picture">
                 <pic:pic>
                   <pic:nvPicPr>
-                    <pic:cNvPr id="0" name="image10.png"/>
+                    <pic:cNvPr id="0" name="image06.png"/>
                     <pic:cNvPicPr preferRelativeResize="0"/>
                   </pic:nvPicPr>
                   <pic:blipFill>
@@ -2505,12 +2505,12 @@
           <wp:inline distB="114300" distT="114300" distL="114300" distR="114300">
             <wp:extent cx="5448300" cy="2200275"/>
             <wp:effectExtent b="0" l="0" r="0" t="0"/>
-            <wp:docPr id="14" name="image29.png"/>
+            <wp:docPr id="15" name="image31.png"/>
             <a:graphic>
               <a:graphicData uri="http://schemas.openxmlformats.org/drawingml/2006/picture">
                 <pic:pic>
                   <pic:nvPicPr>
-                    <pic:cNvPr id="0" name="image29.png"/>
+                    <pic:cNvPr id="0" name="image31.png"/>
                     <pic:cNvPicPr preferRelativeResize="0"/>
                   </pic:nvPicPr>
                   <pic:blipFill>
@@ -3286,7 +3286,7 @@
           <wp:inline distB="114300" distT="114300" distL="114300" distR="114300">
             <wp:extent cx="5419725" cy="2228850"/>
             <wp:effectExtent b="0" l="0" r="0" t="0"/>
-            <wp:docPr id="7" name="image19.png"/>
+            <wp:docPr id="8" name="image19.png"/>
             <a:graphic>
               <a:graphicData uri="http://schemas.openxmlformats.org/drawingml/2006/picture">
                 <pic:pic>
@@ -3989,7 +3989,7 @@
           <wp:inline distB="114300" distT="114300" distL="114300" distR="114300">
             <wp:extent cx="5410200" cy="3581400"/>
             <wp:effectExtent b="0" l="0" r="0" t="0"/>
-            <wp:docPr id="10" name="image24.png"/>
+            <wp:docPr id="11" name="image24.png"/>
             <a:graphic>
               <a:graphicData uri="http://schemas.openxmlformats.org/drawingml/2006/picture">
                 <pic:pic>
@@ -4099,12 +4099,12 @@
           <wp:inline distB="114300" distT="114300" distL="114300" distR="114300">
             <wp:extent cx="5314950" cy="1447800"/>
             <wp:effectExtent b="0" l="0" r="0" t="0"/>
-            <wp:docPr id="6" name="image18.png"/>
+            <wp:docPr id="6" name="image15.png"/>
             <a:graphic>
               <a:graphicData uri="http://schemas.openxmlformats.org/drawingml/2006/picture">
                 <pic:pic>
                   <pic:nvPicPr>
-                    <pic:cNvPr id="0" name="image18.png"/>
+                    <pic:cNvPr id="0" name="image15.png"/>
                     <pic:cNvPicPr preferRelativeResize="0"/>
                   </pic:nvPicPr>
                   <pic:blipFill>
@@ -4198,7 +4198,7 @@
           <wp:inline distB="114300" distT="114300" distL="114300" distR="114300">
             <wp:extent cx="5381625" cy="1885950"/>
             <wp:effectExtent b="0" l="0" r="0" t="0"/>
-            <wp:docPr id="11" name="image26.png"/>
+            <wp:docPr id="12" name="image26.png"/>
             <a:graphic>
               <a:graphicData uri="http://schemas.openxmlformats.org/drawingml/2006/picture">
                 <pic:pic>
@@ -4307,12 +4307,12 @@
           <wp:inline distB="114300" distT="114300" distL="114300" distR="114300">
             <wp:extent cx="5238750" cy="2266950"/>
             <wp:effectExtent b="0" l="0" r="0" t="0"/>
-            <wp:docPr id="1" name="image08.png"/>
+            <wp:docPr id="1" name="image04.png"/>
             <a:graphic>
               <a:graphicData uri="http://schemas.openxmlformats.org/drawingml/2006/picture">
                 <pic:pic>
                   <pic:nvPicPr>
-                    <pic:cNvPr id="0" name="image08.png"/>
+                    <pic:cNvPr id="0" name="image04.png"/>
                     <pic:cNvPicPr preferRelativeResize="0"/>
                   </pic:nvPicPr>
                   <pic:blipFill>
@@ -4875,12 +4875,12 @@
           <wp:inline distB="114300" distT="114300" distL="114300" distR="114300">
             <wp:extent cx="5619750" cy="3095625"/>
             <wp:effectExtent b="0" l="0" r="0" t="0"/>
-            <wp:docPr id="5" name="image16.png"/>
+            <wp:docPr id="5" name="image14.png"/>
             <a:graphic>
               <a:graphicData uri="http://schemas.openxmlformats.org/drawingml/2006/picture">
                 <pic:pic>
                   <pic:nvPicPr>
-                    <pic:cNvPr id="0" name="image16.png"/>
+                    <pic:cNvPr id="0" name="image14.png"/>
                     <pic:cNvPicPr preferRelativeResize="0"/>
                   </pic:nvPicPr>
                   <pic:blipFill>
@@ -6360,12 +6360,12 @@
           <wp:inline distB="114300" distT="114300" distL="114300" distR="114300">
             <wp:extent cx="5619750" cy="3638550"/>
             <wp:effectExtent b="0" l="0" r="0" t="0"/>
-            <wp:docPr id="8" name="image21.png"/>
+            <wp:docPr id="9" name="image20.png"/>
             <a:graphic>
               <a:graphicData uri="http://schemas.openxmlformats.org/drawingml/2006/picture">
                 <pic:pic>
                   <pic:nvPicPr>
-                    <pic:cNvPr id="0" name="image21.png"/>
+                    <pic:cNvPr id="0" name="image20.png"/>
                     <pic:cNvPicPr preferRelativeResize="0"/>
                   </pic:nvPicPr>
                   <pic:blipFill>
@@ -6454,7 +6454,7 @@
       <w:pPr>
         <w:numPr>
           <w:ilvl w:val="0"/>
-          <w:numId w:val="2"/>
+          <w:numId w:val="4"/>
         </w:numPr>
         <w:ind w:left="720" w:hanging="360"/>
         <w:contextualSpacing w:val="1"/>
@@ -6473,7 +6473,7 @@
       <w:pPr>
         <w:numPr>
           <w:ilvl w:val="0"/>
-          <w:numId w:val="2"/>
+          <w:numId w:val="4"/>
         </w:numPr>
         <w:ind w:left="720" w:hanging="360"/>
         <w:contextualSpacing w:val="1"/>
@@ -6492,7 +6492,7 @@
       <w:pPr>
         <w:numPr>
           <w:ilvl w:val="0"/>
-          <w:numId w:val="2"/>
+          <w:numId w:val="4"/>
         </w:numPr>
         <w:ind w:left="720" w:hanging="360"/>
         <w:contextualSpacing w:val="1"/>
@@ -6547,12 +6547,12 @@
           <wp:inline distB="114300" distT="114300" distL="114300" distR="114300">
             <wp:extent cx="5419725" cy="2105025"/>
             <wp:effectExtent b="0" l="0" r="0" t="0"/>
-            <wp:docPr id="15" name="image30.png"/>
+            <wp:docPr id="16" name="image32.png"/>
             <a:graphic>
               <a:graphicData uri="http://schemas.openxmlformats.org/drawingml/2006/picture">
                 <pic:pic>
                   <pic:nvPicPr>
-                    <pic:cNvPr id="0" name="image30.png"/>
+                    <pic:cNvPr id="0" name="image32.png"/>
                     <pic:cNvPicPr preferRelativeResize="0"/>
                   </pic:nvPicPr>
                   <pic:blipFill>
@@ -6656,12 +6656,12 @@
           <wp:inline distB="114300" distT="114300" distL="114300" distR="114300">
             <wp:extent cx="5410200" cy="1333500"/>
             <wp:effectExtent b="0" l="0" r="0" t="0"/>
-            <wp:docPr id="3" name="image11.png"/>
+            <wp:docPr id="3" name="image08.png"/>
             <a:graphic>
               <a:graphicData uri="http://schemas.openxmlformats.org/drawingml/2006/picture">
                 <pic:pic>
                   <pic:nvPicPr>
-                    <pic:cNvPr id="0" name="image11.png"/>
+                    <pic:cNvPr id="0" name="image08.png"/>
                     <pic:cNvPicPr preferRelativeResize="0"/>
                   </pic:nvPicPr>
                   <pic:blipFill>
@@ -6926,6 +6926,449 @@
         <w:t xml:space="preserve">The resulting executable is used by the build process Nant file when producing the deliverables to the customers (.zip files)</w:t>
       </w:r>
     </w:p>
+    <w:p>
+      <w:pPr>
+        <w:contextualSpacing w:val="0"/>
+      </w:pPr>
+      <w:r>
+        <w:rPr>
+          <w:rtl w:val="0"/>
+        </w:rPr>
+      </w:r>
+    </w:p>
+    <w:p>
+      <w:pPr>
+        <w:pStyle w:val="Heading1"/>
+        <w:contextualSpacing w:val="0"/>
+      </w:pPr>
+      <w:bookmarkStart w:colFirst="0" w:colLast="0" w:name="h.kspddcuvxajk" w:id="32"/>
+      <w:bookmarkEnd w:id="32"/>
+      <w:r>
+        <w:rPr>
+          <w:rtl w:val="0"/>
+        </w:rPr>
+        <w:t xml:space="preserve">Automated Build Process</w:t>
+      </w:r>
+    </w:p>
+    <w:p>
+      <w:pPr>
+        <w:contextualSpacing w:val="0"/>
+      </w:pPr>
+      <w:r>
+        <w:rPr>
+          <w:rtl w:val="0"/>
+        </w:rPr>
+      </w:r>
+    </w:p>
+    <w:p>
+      <w:pPr>
+        <w:contextualSpacing w:val="0"/>
+      </w:pPr>
+      <w:r>
+        <w:rPr>
+          <w:rtl w:val="0"/>
+        </w:rPr>
+        <w:t xml:space="preserve">The purpose of the automated build process is to produce the deliverables - .zip files, which trial and licensed customers can download from the  site. There are currently three deliverables in the /Download directory of the MVC_Demo project</w:t>
+      </w:r>
+    </w:p>
+    <w:p>
+      <w:pPr>
+        <w:contextualSpacing w:val="0"/>
+      </w:pPr>
+      <w:r>
+        <w:rPr>
+          <w:rtl w:val="0"/>
+        </w:rPr>
+      </w:r>
+    </w:p>
+    <w:p>
+      <w:pPr>
+        <w:contextualSpacing w:val="0"/>
+      </w:pPr>
+      <w:r>
+        <w:drawing>
+          <wp:inline distB="114300" distT="114300" distL="114300" distR="114300">
+            <wp:extent cx="5495925" cy="1990725"/>
+            <wp:effectExtent b="0" l="0" r="0" t="0"/>
+            <wp:docPr id="7" name="image17.png"/>
+            <a:graphic>
+              <a:graphicData uri="http://schemas.openxmlformats.org/drawingml/2006/picture">
+                <pic:pic>
+                  <pic:nvPicPr>
+                    <pic:cNvPr id="0" name="image17.png"/>
+                    <pic:cNvPicPr preferRelativeResize="0"/>
+                  </pic:nvPicPr>
+                  <pic:blipFill>
+                    <a:blip r:embed="rId22"/>
+                    <a:srcRect b="0" l="0" r="0" t="0"/>
+                    <a:stretch>
+                      <a:fillRect/>
+                    </a:stretch>
+                  </pic:blipFill>
+                  <pic:spPr>
+                    <a:xfrm>
+                      <a:off x="0" y="0"/>
+                      <a:ext cx="5495925" cy="1990725"/>
+                    </a:xfrm>
+                    <a:prstGeom prst="rect"/>
+                    <a:ln/>
+                  </pic:spPr>
+                </pic:pic>
+              </a:graphicData>
+            </a:graphic>
+          </wp:inline>
+        </w:drawing>
+      </w:r>
+      <w:r>
+        <w:rPr>
+          <w:rtl w:val="0"/>
+        </w:rPr>
+      </w:r>
+    </w:p>
+    <w:p>
+      <w:pPr>
+        <w:contextualSpacing w:val="0"/>
+      </w:pPr>
+      <w:r>
+        <w:rPr>
+          <w:rtl w:val="0"/>
+        </w:rPr>
+      </w:r>
+    </w:p>
+    <w:p>
+      <w:pPr>
+        <w:contextualSpacing w:val="0"/>
+      </w:pPr>
+      <w:r>
+        <w:rPr>
+          <w:rtl w:val="0"/>
+        </w:rPr>
+      </w:r>
+    </w:p>
+    <w:p>
+      <w:pPr>
+        <w:numPr>
+          <w:ilvl w:val="0"/>
+          <w:numId w:val="3"/>
+        </w:numPr>
+        <w:ind w:left="720" w:hanging="360"/>
+        <w:contextualSpacing w:val="1"/>
+        <w:rPr>
+          <w:u w:val="none"/>
+        </w:rPr>
+      </w:pPr>
+      <w:r>
+        <w:rPr>
+          <w:rtl w:val="0"/>
+        </w:rPr>
+        <w:t xml:space="preserve">Highcharts_ASPNET_MVC_4_1_7_0.zip - the 30-day trial version of the Highcharts.NET product. This is what anyone interested can simply download from our site, test and decide on purchasing decision</w:t>
+      </w:r>
+    </w:p>
+    <w:p>
+      <w:pPr>
+        <w:numPr>
+          <w:ilvl w:val="0"/>
+          <w:numId w:val="3"/>
+        </w:numPr>
+        <w:ind w:left="720" w:hanging="360"/>
+        <w:contextualSpacing w:val="1"/>
+        <w:rPr>
+          <w:u w:val="none"/>
+        </w:rPr>
+      </w:pPr>
+      <w:r>
+        <w:rPr>
+          <w:rtl w:val="0"/>
+        </w:rPr>
+        <w:t xml:space="preserve">Highcharts_ASPNET_MVC_Licensed_4_1_7_0.zip - this is what paying customers get (the same as above, however it never expires)</w:t>
+      </w:r>
+      <w:r>
+        <w:rPr>
+          <w:rtl w:val="0"/>
+        </w:rPr>
+      </w:r>
+    </w:p>
+    <w:p>
+      <w:pPr>
+        <w:numPr>
+          <w:ilvl w:val="0"/>
+          <w:numId w:val="3"/>
+        </w:numPr>
+        <w:ind w:left="720" w:hanging="360"/>
+        <w:contextualSpacing w:val="1"/>
+        <w:rPr>
+          <w:u w:val="none"/>
+        </w:rPr>
+      </w:pPr>
+      <w:r>
+        <w:rPr>
+          <w:rtl w:val="0"/>
+        </w:rPr>
+        <w:t xml:space="preserve">Highcharts_ASPNET_MVC_Source_4_1_7_0.zip - we may or may not introduce a more expensive “source code” license where customers also get the source code of the product. This is the download for that, also for paying customers.</w:t>
+      </w:r>
+    </w:p>
+    <w:p>
+      <w:pPr>
+        <w:contextualSpacing w:val="0"/>
+      </w:pPr>
+      <w:r>
+        <w:rPr>
+          <w:rtl w:val="0"/>
+        </w:rPr>
+      </w:r>
+    </w:p>
+    <w:p>
+      <w:pPr>
+        <w:contextualSpacing w:val="0"/>
+      </w:pPr>
+      <w:r>
+        <w:rPr>
+          <w:rtl w:val="0"/>
+        </w:rPr>
+        <w:t xml:space="preserve">All build related files are located in the /Build folder in the github repository. In the /Build folder there is a subfolder named /nant which contains the Nant executables. Nant is a .NET port of the popular Java ANT automated build compiler. There are only two other files in the /Build folder</w:t>
+      </w:r>
+    </w:p>
+    <w:p>
+      <w:pPr>
+        <w:contextualSpacing w:val="0"/>
+      </w:pPr>
+      <w:r>
+        <w:rPr>
+          <w:rtl w:val="0"/>
+        </w:rPr>
+      </w:r>
+    </w:p>
+    <w:p>
+      <w:pPr>
+        <w:numPr>
+          <w:ilvl w:val="0"/>
+          <w:numId w:val="1"/>
+        </w:numPr>
+        <w:ind w:left="720" w:hanging="360"/>
+        <w:contextualSpacing w:val="1"/>
+        <w:rPr>
+          <w:u w:val="none"/>
+        </w:rPr>
+      </w:pPr>
+      <w:r>
+        <w:rPr>
+          <w:rtl w:val="0"/>
+        </w:rPr>
+        <w:t xml:space="preserve">build.xml - the ANT xml definitions that constitute the build process itself</w:t>
+      </w:r>
+    </w:p>
+    <w:p>
+      <w:pPr>
+        <w:numPr>
+          <w:ilvl w:val="0"/>
+          <w:numId w:val="1"/>
+        </w:numPr>
+        <w:ind w:left="720" w:hanging="360"/>
+        <w:contextualSpacing w:val="1"/>
+        <w:rPr>
+          <w:u w:val="none"/>
+        </w:rPr>
+      </w:pPr>
+      <w:r>
+        <w:rPr>
+          <w:rtl w:val="0"/>
+        </w:rPr>
+        <w:t xml:space="preserve">build.bat - a simple .bat file that executes that Nant executables with build.xml as a parameter and produces the .zip deliverables</w:t>
+      </w:r>
+    </w:p>
+    <w:p>
+      <w:pPr>
+        <w:contextualSpacing w:val="0"/>
+      </w:pPr>
+      <w:r>
+        <w:rPr>
+          <w:rtl w:val="0"/>
+        </w:rPr>
+      </w:r>
+    </w:p>
+    <w:p>
+      <w:pPr>
+        <w:contextualSpacing w:val="0"/>
+      </w:pPr>
+      <w:r>
+        <w:rPr>
+          <w:rtl w:val="0"/>
+        </w:rPr>
+        <w:t xml:space="preserve">All the logic of the build process is contained in the  build.xml file. It is a ANT syntax of tasks that performat the following:</w:t>
+      </w:r>
+    </w:p>
+    <w:p>
+      <w:pPr>
+        <w:contextualSpacing w:val="0"/>
+      </w:pPr>
+      <w:r>
+        <w:rPr>
+          <w:rtl w:val="0"/>
+        </w:rPr>
+      </w:r>
+    </w:p>
+    <w:p>
+      <w:pPr>
+        <w:contextualSpacing w:val="0"/>
+      </w:pPr>
+      <w:r>
+        <w:rPr>
+          <w:rtl w:val="0"/>
+        </w:rPr>
+        <w:t xml:space="preserve"> &lt;target name="run"&gt;</w:t>
+      </w:r>
+    </w:p>
+    <w:p>
+      <w:pPr>
+        <w:contextualSpacing w:val="0"/>
+      </w:pPr>
+      <w:r>
+        <w:rPr>
+          <w:rtl w:val="0"/>
+        </w:rPr>
+        <w:t xml:space="preserve">    &lt;call target="clean"/&gt;</w:t>
+      </w:r>
+    </w:p>
+    <w:p>
+      <w:pPr>
+        <w:contextualSpacing w:val="0"/>
+      </w:pPr>
+      <w:r>
+        <w:rPr>
+          <w:rtl w:val="0"/>
+        </w:rPr>
+        <w:t xml:space="preserve">    &lt;call target="generateCompiledOnStampMvc"/&gt;</w:t>
+      </w:r>
+    </w:p>
+    <w:p>
+      <w:pPr>
+        <w:contextualSpacing w:val="0"/>
+      </w:pPr>
+      <w:r>
+        <w:rPr>
+          <w:rtl w:val="0"/>
+        </w:rPr>
+        <w:t xml:space="preserve">    &lt;call target="buildTrialMvc"/&gt;</w:t>
+      </w:r>
+    </w:p>
+    <w:p>
+      <w:pPr>
+        <w:contextualSpacing w:val="0"/>
+      </w:pPr>
+      <w:r>
+        <w:rPr>
+          <w:rtl w:val="0"/>
+        </w:rPr>
+        <w:t xml:space="preserve">    &lt;call target="buildLicensedMvc"/&gt;</w:t>
+      </w:r>
+    </w:p>
+    <w:p>
+      <w:pPr>
+        <w:contextualSpacing w:val="0"/>
+      </w:pPr>
+      <w:r>
+        <w:rPr>
+          <w:rtl w:val="0"/>
+        </w:rPr>
+        <w:t xml:space="preserve">    &lt;call target="copySampleSiteMvc"/&gt;</w:t>
+      </w:r>
+    </w:p>
+    <w:p>
+      <w:pPr>
+        <w:contextualSpacing w:val="0"/>
+      </w:pPr>
+      <w:r>
+        <w:rPr>
+          <w:rtl w:val="0"/>
+        </w:rPr>
+        <w:t xml:space="preserve">    &lt;call target="updateBinariesMvc"/&gt;</w:t>
+      </w:r>
+    </w:p>
+    <w:p>
+      <w:pPr>
+        <w:contextualSpacing w:val="0"/>
+      </w:pPr>
+      <w:r>
+        <w:rPr>
+          <w:rtl w:val="0"/>
+        </w:rPr>
+        <w:t xml:space="preserve">    &lt;call target="generateCompiledOnStampMvcSource"/&gt;</w:t>
+      </w:r>
+    </w:p>
+    <w:p>
+      <w:pPr>
+        <w:contextualSpacing w:val="0"/>
+      </w:pPr>
+      <w:r>
+        <w:rPr>
+          <w:rtl w:val="0"/>
+        </w:rPr>
+        <w:t xml:space="preserve">    &lt;call target="prepareSourceMvc" /&gt;</w:t>
+      </w:r>
+    </w:p>
+    <w:p>
+      <w:pPr>
+        <w:contextualSpacing w:val="0"/>
+      </w:pPr>
+      <w:r>
+        <w:rPr>
+          <w:rtl w:val="0"/>
+        </w:rPr>
+        <w:t xml:space="preserve">    &lt;call target="zipDeliverables"/&gt;</w:t>
+      </w:r>
+    </w:p>
+    <w:p>
+      <w:pPr>
+        <w:contextualSpacing w:val="0"/>
+      </w:pPr>
+      <w:r>
+        <w:rPr>
+          <w:rtl w:val="0"/>
+        </w:rPr>
+        <w:t xml:space="preserve">  &lt;/target&gt;</w:t>
+      </w:r>
+    </w:p>
+    <w:p>
+      <w:pPr>
+        <w:contextualSpacing w:val="0"/>
+      </w:pPr>
+      <w:r>
+        <w:rPr>
+          <w:rtl w:val="0"/>
+        </w:rPr>
+      </w:r>
+    </w:p>
+    <w:p>
+      <w:pPr>
+        <w:contextualSpacing w:val="0"/>
+      </w:pPr>
+      <w:r>
+        <w:rPr>
+          <w:rtl w:val="0"/>
+        </w:rPr>
+        <w:t xml:space="preserve">Theres are the high-level taks and their sequence, the tasks themselves are also in XML format and can be seen in the XML file.</w:t>
+      </w:r>
+    </w:p>
+    <w:p>
+      <w:pPr>
+        <w:contextualSpacing w:val="0"/>
+      </w:pPr>
+      <w:r>
+        <w:rPr>
+          <w:rtl w:val="0"/>
+        </w:rPr>
+      </w:r>
+    </w:p>
+    <w:p>
+      <w:pPr>
+        <w:contextualSpacing w:val="0"/>
+      </w:pPr>
+      <w:r>
+        <w:rPr>
+          <w:rtl w:val="0"/>
+        </w:rPr>
+      </w:r>
+    </w:p>
     <w:sectPr>
       <w:pgSz w:h="15840" w:w="12240"/>
       <w:pgMar w:bottom="1440" w:top="1440" w:left="1440" w:right="1440"/>
@@ -6941,6 +7384,116 @@
     <w:lvl w:ilvl="0">
       <w:start w:val="1"/>
       <w:numFmt w:val="decimal"/>
+      <w:lvlText w:val="%1)"/>
+      <w:lvlJc w:val="left"/>
+      <w:pPr>
+        <w:ind w:left="720" w:firstLine="360"/>
+      </w:pPr>
+      <w:rPr>
+        <w:u w:val="none"/>
+      </w:rPr>
+    </w:lvl>
+    <w:lvl w:ilvl="1">
+      <w:start w:val="1"/>
+      <w:numFmt w:val="lowerLetter"/>
+      <w:lvlText w:val="%2)"/>
+      <w:lvlJc w:val="left"/>
+      <w:pPr>
+        <w:ind w:left="1440" w:firstLine="1080"/>
+      </w:pPr>
+      <w:rPr>
+        <w:u w:val="none"/>
+      </w:rPr>
+    </w:lvl>
+    <w:lvl w:ilvl="2">
+      <w:start w:val="1"/>
+      <w:numFmt w:val="lowerRoman"/>
+      <w:lvlText w:val="%3)"/>
+      <w:lvlJc w:val="right"/>
+      <w:pPr>
+        <w:ind w:left="2160" w:firstLine="1800"/>
+      </w:pPr>
+      <w:rPr>
+        <w:u w:val="none"/>
+      </w:rPr>
+    </w:lvl>
+    <w:lvl w:ilvl="3">
+      <w:start w:val="1"/>
+      <w:numFmt w:val="decimal"/>
+      <w:lvlText w:val="(%4)"/>
+      <w:lvlJc w:val="left"/>
+      <w:pPr>
+        <w:ind w:left="2880" w:firstLine="2520"/>
+      </w:pPr>
+      <w:rPr>
+        <w:u w:val="none"/>
+      </w:rPr>
+    </w:lvl>
+    <w:lvl w:ilvl="4">
+      <w:start w:val="1"/>
+      <w:numFmt w:val="lowerLetter"/>
+      <w:lvlText w:val="(%5)"/>
+      <w:lvlJc w:val="left"/>
+      <w:pPr>
+        <w:ind w:left="3600" w:firstLine="3240"/>
+      </w:pPr>
+      <w:rPr>
+        <w:u w:val="none"/>
+      </w:rPr>
+    </w:lvl>
+    <w:lvl w:ilvl="5">
+      <w:start w:val="1"/>
+      <w:numFmt w:val="lowerRoman"/>
+      <w:lvlText w:val="(%6)"/>
+      <w:lvlJc w:val="right"/>
+      <w:pPr>
+        <w:ind w:left="4320" w:firstLine="3960"/>
+      </w:pPr>
+      <w:rPr>
+        <w:u w:val="none"/>
+      </w:rPr>
+    </w:lvl>
+    <w:lvl w:ilvl="6">
+      <w:start w:val="1"/>
+      <w:numFmt w:val="decimal"/>
+      <w:lvlText w:val="%7."/>
+      <w:lvlJc w:val="left"/>
+      <w:pPr>
+        <w:ind w:left="5040" w:firstLine="4680"/>
+      </w:pPr>
+      <w:rPr>
+        <w:u w:val="none"/>
+      </w:rPr>
+    </w:lvl>
+    <w:lvl w:ilvl="7">
+      <w:start w:val="1"/>
+      <w:numFmt w:val="lowerLetter"/>
+      <w:lvlText w:val="%8."/>
+      <w:lvlJc w:val="left"/>
+      <w:pPr>
+        <w:ind w:left="5760" w:firstLine="5400"/>
+      </w:pPr>
+      <w:rPr>
+        <w:u w:val="none"/>
+      </w:rPr>
+    </w:lvl>
+    <w:lvl w:ilvl="8">
+      <w:start w:val="1"/>
+      <w:numFmt w:val="lowerRoman"/>
+      <w:lvlText w:val="%9."/>
+      <w:lvlJc w:val="right"/>
+      <w:pPr>
+        <w:ind w:left="6480" w:firstLine="6120"/>
+      </w:pPr>
+      <w:rPr>
+        <w:u w:val="none"/>
+      </w:rPr>
+    </w:lvl>
+  </w:abstractNum>
+  <w:abstractNum w:abstractNumId="2">
+    <w:lvl w:ilvl="0">
+      <w:start w:val="1"/>
+      <w:numFmt w:val="decimal"/>
       <w:lvlText w:val="%1."/>
       <w:lvlJc w:val="left"/>
       <w:pPr>
@@ -7047,7 +7600,117 @@
       </w:rPr>
     </w:lvl>
   </w:abstractNum>
-  <w:abstractNum w:abstractNumId="2">
+  <w:abstractNum w:abstractNumId="3">
+    <w:lvl w:ilvl="0">
+      <w:start w:val="1"/>
+      <w:numFmt w:val="decimal"/>
+      <w:lvlText w:val="%1."/>
+      <w:lvlJc w:val="left"/>
+      <w:pPr>
+        <w:ind w:left="720" w:firstLine="360"/>
+      </w:pPr>
+      <w:rPr>
+        <w:u w:val="none"/>
+      </w:rPr>
+    </w:lvl>
+    <w:lvl w:ilvl="1">
+      <w:start w:val="1"/>
+      <w:numFmt w:val="lowerLetter"/>
+      <w:lvlText w:val="%2."/>
+      <w:lvlJc w:val="left"/>
+      <w:pPr>
+        <w:ind w:left="1440" w:firstLine="1080"/>
+      </w:pPr>
+      <w:rPr>
+        <w:u w:val="none"/>
+      </w:rPr>
+    </w:lvl>
+    <w:lvl w:ilvl="2">
+      <w:start w:val="1"/>
+      <w:numFmt w:val="lowerRoman"/>
+      <w:lvlText w:val="%3."/>
+      <w:lvlJc w:val="right"/>
+      <w:pPr>
+        <w:ind w:left="2160" w:firstLine="1800"/>
+      </w:pPr>
+      <w:rPr>
+        <w:u w:val="none"/>
+      </w:rPr>
+    </w:lvl>
+    <w:lvl w:ilvl="3">
+      <w:start w:val="1"/>
+      <w:numFmt w:val="decimal"/>
+      <w:lvlText w:val="%4."/>
+      <w:lvlJc w:val="left"/>
+      <w:pPr>
+        <w:ind w:left="2880" w:firstLine="2520"/>
+      </w:pPr>
+      <w:rPr>
+        <w:u w:val="none"/>
+      </w:rPr>
+    </w:lvl>
+    <w:lvl w:ilvl="4">
+      <w:start w:val="1"/>
+      <w:numFmt w:val="lowerLetter"/>
+      <w:lvlText w:val="%5."/>
+      <w:lvlJc w:val="left"/>
+      <w:pPr>
+        <w:ind w:left="3600" w:firstLine="3240"/>
+      </w:pPr>
+      <w:rPr>
+        <w:u w:val="none"/>
+      </w:rPr>
+    </w:lvl>
+    <w:lvl w:ilvl="5">
+      <w:start w:val="1"/>
+      <w:numFmt w:val="lowerRoman"/>
+      <w:lvlText w:val="%6."/>
+      <w:lvlJc w:val="right"/>
+      <w:pPr>
+        <w:ind w:left="4320" w:firstLine="3960"/>
+      </w:pPr>
+      <w:rPr>
+        <w:u w:val="none"/>
+      </w:rPr>
+    </w:lvl>
+    <w:lvl w:ilvl="6">
+      <w:start w:val="1"/>
+      <w:numFmt w:val="decimal"/>
+      <w:lvlText w:val="%7."/>
+      <w:lvlJc w:val="left"/>
+      <w:pPr>
+        <w:ind w:left="5040" w:firstLine="4680"/>
+      </w:pPr>
+      <w:rPr>
+        <w:u w:val="none"/>
+      </w:rPr>
+    </w:lvl>
+    <w:lvl w:ilvl="7">
+      <w:start w:val="1"/>
+      <w:numFmt w:val="lowerLetter"/>
+      <w:lvlText w:val="%8."/>
+      <w:lvlJc w:val="left"/>
+      <w:pPr>
+        <w:ind w:left="5760" w:firstLine="5400"/>
+      </w:pPr>
+      <w:rPr>
+        <w:u w:val="none"/>
+      </w:rPr>
+    </w:lvl>
+    <w:lvl w:ilvl="8">
+      <w:start w:val="1"/>
+      <w:numFmt w:val="lowerRoman"/>
+      <w:lvlText w:val="%9."/>
+      <w:lvlJc w:val="right"/>
+      <w:pPr>
+        <w:ind w:left="6480" w:firstLine="6120"/>
+      </w:pPr>
+      <w:rPr>
+        <w:u w:val="none"/>
+      </w:rPr>
+    </w:lvl>
+  </w:abstractNum>
+  <w:abstractNum w:abstractNumId="4">
     <w:lvl w:ilvl="0">
       <w:start w:val="1"/>
       <w:numFmt w:val="decimal"/>
@@ -7162,6 +7825,12 @@
   </w:num>
   <w:num w:numId="2">
     <w:abstractNumId w:val="2"/>
+  </w:num>
+  <w:num w:numId="3">
+    <w:abstractNumId w:val="3"/>
+  </w:num>
+  <w:num w:numId="4">
+    <w:abstractNumId w:val="4"/>
   </w:num>
 </w:numbering>
 </file>

</xml_diff>

<commit_message>
Change the Internal Documentation to Reflect the new Changes
</commit_message>
<xml_diff>
--- a/Docs/HighsoftInternalDocumentation.docx
+++ b/Docs/HighsoftInternalDocumentation.docx
@@ -742,12 +742,12 @@
           <wp:inline distB="114300" distT="114300" distL="114300" distR="114300">
             <wp:extent cx="5619750" cy="2038350"/>
             <wp:effectExtent b="0" l="0" r="0" t="0"/>
-            <wp:docPr id="4" name="image13.png"/>
+            <wp:docPr id="4" name="image20.png"/>
             <a:graphic>
               <a:graphicData uri="http://schemas.openxmlformats.org/drawingml/2006/picture">
                 <pic:pic>
                   <pic:nvPicPr>
-                    <pic:cNvPr id="0" name="image13.png"/>
+                    <pic:cNvPr id="0" name="image20.png"/>
                     <pic:cNvPicPr preferRelativeResize="0"/>
                   </pic:nvPicPr>
                   <pic:blipFill>
@@ -1186,12 +1186,12 @@
           <wp:inline distB="114300" distT="114300" distL="114300" distR="114300">
             <wp:extent cx="5467350" cy="2238375"/>
             <wp:effectExtent b="0" l="0" r="0" t="0"/>
-            <wp:docPr id="13" name="image28.png"/>
+            <wp:docPr id="13" name="image29.png"/>
             <a:graphic>
               <a:graphicData uri="http://schemas.openxmlformats.org/drawingml/2006/picture">
                 <pic:pic>
                   <pic:nvPicPr>
-                    <pic:cNvPr id="0" name="image28.png"/>
+                    <pic:cNvPr id="0" name="image29.png"/>
                     <pic:cNvPicPr preferRelativeResize="0"/>
                   </pic:nvPicPr>
                   <pic:blipFill>
@@ -1311,12 +1311,12 @@
           <wp:inline distB="114300" distT="114300" distL="114300" distR="114300">
             <wp:extent cx="5619750" cy="2524125"/>
             <wp:effectExtent b="0" l="0" r="0" t="0"/>
-            <wp:docPr id="10" name="image23.png"/>
+            <wp:docPr id="10" name="image26.png"/>
             <a:graphic>
               <a:graphicData uri="http://schemas.openxmlformats.org/drawingml/2006/picture">
                 <pic:pic>
                   <pic:nvPicPr>
-                    <pic:cNvPr id="0" name="image23.png"/>
+                    <pic:cNvPr id="0" name="image26.png"/>
                     <pic:cNvPicPr preferRelativeResize="0"/>
                   </pic:nvPicPr>
                   <pic:blipFill>
@@ -1653,12 +1653,12 @@
           <wp:inline distB="114300" distT="114300" distL="114300" distR="114300">
             <wp:extent cx="5505450" cy="323850"/>
             <wp:effectExtent b="0" l="0" r="0" t="0"/>
-            <wp:docPr id="2" name="image06.png"/>
+            <wp:docPr id="2" name="image08.png"/>
             <a:graphic>
               <a:graphicData uri="http://schemas.openxmlformats.org/drawingml/2006/picture">
                 <pic:pic>
                   <pic:nvPicPr>
-                    <pic:cNvPr id="0" name="image06.png"/>
+                    <pic:cNvPr id="0" name="image08.png"/>
                     <pic:cNvPicPr preferRelativeResize="0"/>
                   </pic:nvPicPr>
                   <pic:blipFill>
@@ -1863,7 +1863,7 @@
           <w:i w:val="1"/>
           <w:rtl w:val="0"/>
         </w:rPr>
-        <w:t xml:space="preserve">namespace Highsoft.Web.Mvc.Highcharts</w:t>
+        <w:t xml:space="preserve">namespace Highsoft.Web.Mvc.Charts</w:t>
       </w:r>
     </w:p>
     <w:p>
@@ -3286,12 +3286,12 @@
           <wp:inline distB="114300" distT="114300" distL="114300" distR="114300">
             <wp:extent cx="5419725" cy="2228850"/>
             <wp:effectExtent b="0" l="0" r="0" t="0"/>
-            <wp:docPr id="8" name="image19.png"/>
+            <wp:docPr id="8" name="image24.png"/>
             <a:graphic>
               <a:graphicData uri="http://schemas.openxmlformats.org/drawingml/2006/picture">
                 <pic:pic>
                   <pic:nvPicPr>
-                    <pic:cNvPr id="0" name="image19.png"/>
+                    <pic:cNvPr id="0" name="image24.png"/>
                     <pic:cNvPicPr preferRelativeResize="0"/>
                   </pic:nvPicPr>
                   <pic:blipFill>
@@ -3989,12 +3989,12 @@
           <wp:inline distB="114300" distT="114300" distL="114300" distR="114300">
             <wp:extent cx="5410200" cy="3581400"/>
             <wp:effectExtent b="0" l="0" r="0" t="0"/>
-            <wp:docPr id="11" name="image24.png"/>
+            <wp:docPr id="11" name="image27.png"/>
             <a:graphic>
               <a:graphicData uri="http://schemas.openxmlformats.org/drawingml/2006/picture">
                 <pic:pic>
                   <pic:nvPicPr>
-                    <pic:cNvPr id="0" name="image24.png"/>
+                    <pic:cNvPr id="0" name="image27.png"/>
                     <pic:cNvPicPr preferRelativeResize="0"/>
                   </pic:nvPicPr>
                   <pic:blipFill>
@@ -4099,12 +4099,12 @@
           <wp:inline distB="114300" distT="114300" distL="114300" distR="114300">
             <wp:extent cx="5314950" cy="1447800"/>
             <wp:effectExtent b="0" l="0" r="0" t="0"/>
-            <wp:docPr id="6" name="image15.png"/>
+            <wp:docPr id="6" name="image22.png"/>
             <a:graphic>
               <a:graphicData uri="http://schemas.openxmlformats.org/drawingml/2006/picture">
                 <pic:pic>
                   <pic:nvPicPr>
-                    <pic:cNvPr id="0" name="image15.png"/>
+                    <pic:cNvPr id="0" name="image22.png"/>
                     <pic:cNvPicPr preferRelativeResize="0"/>
                   </pic:nvPicPr>
                   <pic:blipFill>
@@ -4198,12 +4198,12 @@
           <wp:inline distB="114300" distT="114300" distL="114300" distR="114300">
             <wp:extent cx="5381625" cy="1885950"/>
             <wp:effectExtent b="0" l="0" r="0" t="0"/>
-            <wp:docPr id="12" name="image26.png"/>
+            <wp:docPr id="12" name="image28.png"/>
             <a:graphic>
               <a:graphicData uri="http://schemas.openxmlformats.org/drawingml/2006/picture">
                 <pic:pic>
                   <pic:nvPicPr>
-                    <pic:cNvPr id="0" name="image26.png"/>
+                    <pic:cNvPr id="0" name="image28.png"/>
                     <pic:cNvPicPr preferRelativeResize="0"/>
                   </pic:nvPicPr>
                   <pic:blipFill>
@@ -4307,12 +4307,12 @@
           <wp:inline distB="114300" distT="114300" distL="114300" distR="114300">
             <wp:extent cx="5238750" cy="2266950"/>
             <wp:effectExtent b="0" l="0" r="0" t="0"/>
-            <wp:docPr id="1" name="image04.png"/>
+            <wp:docPr id="1" name="image07.png"/>
             <a:graphic>
               <a:graphicData uri="http://schemas.openxmlformats.org/drawingml/2006/picture">
                 <pic:pic>
                   <pic:nvPicPr>
-                    <pic:cNvPr id="0" name="image04.png"/>
+                    <pic:cNvPr id="0" name="image07.png"/>
                     <pic:cNvPicPr preferRelativeResize="0"/>
                   </pic:nvPicPr>
                   <pic:blipFill>
@@ -4875,12 +4875,12 @@
           <wp:inline distB="114300" distT="114300" distL="114300" distR="114300">
             <wp:extent cx="5619750" cy="3095625"/>
             <wp:effectExtent b="0" l="0" r="0" t="0"/>
-            <wp:docPr id="5" name="image14.png"/>
+            <wp:docPr id="5" name="image21.png"/>
             <a:graphic>
               <a:graphicData uri="http://schemas.openxmlformats.org/drawingml/2006/picture">
                 <pic:pic>
                   <pic:nvPicPr>
-                    <pic:cNvPr id="0" name="image14.png"/>
+                    <pic:cNvPr id="0" name="image21.png"/>
                     <pic:cNvPicPr preferRelativeResize="0"/>
                   </pic:nvPicPr>
                   <pic:blipFill>
@@ -6360,12 +6360,12 @@
           <wp:inline distB="114300" distT="114300" distL="114300" distR="114300">
             <wp:extent cx="5619750" cy="3638550"/>
             <wp:effectExtent b="0" l="0" r="0" t="0"/>
-            <wp:docPr id="9" name="image20.png"/>
+            <wp:docPr id="9" name="image25.png"/>
             <a:graphic>
               <a:graphicData uri="http://schemas.openxmlformats.org/drawingml/2006/picture">
                 <pic:pic>
                   <pic:nvPicPr>
-                    <pic:cNvPr id="0" name="image20.png"/>
+                    <pic:cNvPr id="0" name="image25.png"/>
                     <pic:cNvPicPr preferRelativeResize="0"/>
                   </pic:nvPicPr>
                   <pic:blipFill>
@@ -6656,12 +6656,12 @@
           <wp:inline distB="114300" distT="114300" distL="114300" distR="114300">
             <wp:extent cx="5410200" cy="1333500"/>
             <wp:effectExtent b="0" l="0" r="0" t="0"/>
-            <wp:docPr id="3" name="image08.png"/>
+            <wp:docPr id="3" name="image19.png"/>
             <a:graphic>
               <a:graphicData uri="http://schemas.openxmlformats.org/drawingml/2006/picture">
                 <pic:pic>
                   <pic:nvPicPr>
-                    <pic:cNvPr id="0" name="image08.png"/>
+                    <pic:cNvPr id="0" name="image19.png"/>
                     <pic:cNvPicPr preferRelativeResize="0"/>
                   </pic:nvPicPr>
                   <pic:blipFill>
@@ -6902,7 +6902,7 @@
         <w:rPr>
           <w:rtl w:val="0"/>
         </w:rPr>
-        <w:t xml:space="preserve">The UtilDateReplacer project is a utility project that takes part in the build process. Its purpose is to replace the CompiledOn.cs file in the MVC_Highcharts and MVC_Highstock projects  with a new CompileOn.cs file with the current date (so tha tthe 30-day trial logic kicks in).</w:t>
+        <w:t xml:space="preserve">The UtilDateReplacer project is a utility project that takes part in the build process. Its purpose is to replace the CompiledOn.cs file in the MVC_Highcharts and MVC_Highstock projects  with a new CompileOn.cs file with the current date (so that tthe 30-day trial logic kicks in).</w:t>
       </w:r>
     </w:p>
     <w:p>
@@ -6990,12 +6990,12 @@
           <wp:inline distB="114300" distT="114300" distL="114300" distR="114300">
             <wp:extent cx="5495925" cy="1990725"/>
             <wp:effectExtent b="0" l="0" r="0" t="0"/>
-            <wp:docPr id="7" name="image17.png"/>
+            <wp:docPr id="7" name="image23.png"/>
             <a:graphic>
               <a:graphicData uri="http://schemas.openxmlformats.org/drawingml/2006/picture">
                 <pic:pic>
                   <pic:nvPicPr>
-                    <pic:cNvPr id="0" name="image17.png"/>
+                    <pic:cNvPr id="0" name="image23.png"/>
                     <pic:cNvPicPr preferRelativeResize="0"/>
                   </pic:nvPicPr>
                   <pic:blipFill>

</xml_diff>